<commit_message>
Updated "how to" docs
</commit_message>
<xml_diff>
--- a/HOWTO.docx
+++ b/HOWTO.docx
@@ -143,6 +143,106 @@
           <w:sz w:val="20"/>
           <w:szCs w:val="20"/>
         </w:rPr>
+        <w:t xml:space="preserve"> -i ctcp_1.0_amd64</w:t>
+      </w:r>
+      <w:r>
+        <w:rPr>
+          <w:rFonts w:ascii="Courier" w:hAnsi="Courier"/>
+          <w:sz w:val="20"/>
+          <w:szCs w:val="20"/>
+        </w:rPr>
+        <w:t>.deb</w:t>
+      </w:r>
+    </w:p>
+    <w:p>
+      <w:pPr>
+        <w:spacing w:after="0"/>
+        <w:rPr>
+          <w:rFonts w:ascii="Courier" w:hAnsi="Courier"/>
+          <w:sz w:val="20"/>
+          <w:szCs w:val="20"/>
+        </w:rPr>
+      </w:pPr>
+    </w:p>
+    <w:p>
+      <w:pPr>
+        <w:spacing w:after="0"/>
+        <w:rPr>
+          <w:sz w:val="20"/>
+          <w:szCs w:val="20"/>
+        </w:rPr>
+      </w:pPr>
+      <w:proofErr w:type="gramStart"/>
+      <w:r>
+        <w:rPr>
+          <w:sz w:val="20"/>
+          <w:szCs w:val="20"/>
+        </w:rPr>
+        <w:t>if</w:t>
+      </w:r>
+      <w:proofErr w:type="gramEnd"/>
+      <w:r>
+        <w:rPr>
+          <w:sz w:val="20"/>
+          <w:szCs w:val="20"/>
+        </w:rPr>
+        <w:t xml:space="preserve"> a 64bit distribution, or using</w:t>
+      </w:r>
+    </w:p>
+    <w:p>
+      <w:pPr>
+        <w:spacing w:after="0"/>
+        <w:rPr>
+          <w:sz w:val="20"/>
+          <w:szCs w:val="20"/>
+        </w:rPr>
+      </w:pPr>
+    </w:p>
+    <w:p>
+      <w:pPr>
+        <w:spacing w:after="0"/>
+        <w:rPr>
+          <w:rFonts w:ascii="Courier" w:hAnsi="Courier"/>
+          <w:sz w:val="20"/>
+          <w:szCs w:val="20"/>
+        </w:rPr>
+      </w:pPr>
+      <w:proofErr w:type="spellStart"/>
+      <w:proofErr w:type="gramStart"/>
+      <w:r>
+        <w:rPr>
+          <w:rFonts w:ascii="Courier" w:hAnsi="Courier"/>
+          <w:sz w:val="20"/>
+          <w:szCs w:val="20"/>
+        </w:rPr>
+        <w:t>sudo</w:t>
+      </w:r>
+      <w:proofErr w:type="spellEnd"/>
+      <w:proofErr w:type="gramEnd"/>
+      <w:r>
+        <w:rPr>
+          <w:rFonts w:ascii="Courier" w:hAnsi="Courier"/>
+          <w:sz w:val="20"/>
+          <w:szCs w:val="20"/>
+        </w:rPr>
+        <w:t xml:space="preserve"> </w:t>
+      </w:r>
+      <w:proofErr w:type="spellStart"/>
+      <w:r>
+        <w:rPr>
+          <w:rFonts w:ascii="Courier" w:hAnsi="Courier"/>
+          <w:sz w:val="20"/>
+          <w:szCs w:val="20"/>
+        </w:rPr>
+        <w:t>dpkg</w:t>
+      </w:r>
+      <w:proofErr w:type="spellEnd"/>
+      <w:r>
+        <w:rPr>
+          <w:rFonts w:ascii="Courier" w:hAnsi="Courier"/>
+          <w:sz w:val="20"/>
+          <w:szCs w:val="20"/>
+        </w:rPr>
         <w:t xml:space="preserve"> -i ctcp_1.0_i386.deb</w:t>
       </w:r>
     </w:p>
@@ -159,6 +259,126 @@
       <w:pPr>
         <w:spacing w:after="0"/>
         <w:rPr>
+          <w:sz w:val="20"/>
+          <w:szCs w:val="20"/>
+        </w:rPr>
+      </w:pPr>
+      <w:proofErr w:type="gramStart"/>
+      <w:r>
+        <w:rPr>
+          <w:sz w:val="20"/>
+          <w:szCs w:val="20"/>
+        </w:rPr>
+        <w:t>if</w:t>
+      </w:r>
+      <w:proofErr w:type="gramEnd"/>
+      <w:r>
+        <w:rPr>
+          <w:sz w:val="20"/>
+          <w:szCs w:val="20"/>
+        </w:rPr>
+        <w:t xml:space="preserve"> 32bit.</w:t>
+      </w:r>
+      <w:r>
+        <w:rPr>
+          <w:sz w:val="20"/>
+          <w:szCs w:val="20"/>
+        </w:rPr>
+        <w:t xml:space="preserve">   If unsure, you can use</w:t>
+      </w:r>
+    </w:p>
+    <w:p>
+      <w:pPr>
+        <w:spacing w:after="0"/>
+        <w:rPr>
+          <w:sz w:val="20"/>
+          <w:szCs w:val="20"/>
+        </w:rPr>
+      </w:pPr>
+    </w:p>
+    <w:p>
+      <w:pPr>
+        <w:spacing w:after="0"/>
+        <w:rPr>
+          <w:rFonts w:ascii="Courier" w:hAnsi="Courier"/>
+          <w:sz w:val="20"/>
+          <w:szCs w:val="20"/>
+        </w:rPr>
+      </w:pPr>
+      <w:proofErr w:type="spellStart"/>
+      <w:proofErr w:type="gramStart"/>
+      <w:r>
+        <w:rPr>
+          <w:rFonts w:ascii="Courier" w:hAnsi="Courier"/>
+          <w:sz w:val="20"/>
+          <w:szCs w:val="20"/>
+        </w:rPr>
+        <w:t>dpkg</w:t>
+      </w:r>
+      <w:proofErr w:type="spellEnd"/>
+      <w:proofErr w:type="gramEnd"/>
+      <w:r>
+        <w:rPr>
+          <w:rFonts w:ascii="Courier" w:hAnsi="Courier"/>
+          <w:sz w:val="20"/>
+          <w:szCs w:val="20"/>
+        </w:rPr>
+        <w:t>-architecture</w:t>
+      </w:r>
+    </w:p>
+    <w:p>
+      <w:pPr>
+        <w:spacing w:after="0"/>
+        <w:rPr>
+          <w:sz w:val="20"/>
+          <w:szCs w:val="20"/>
+        </w:rPr>
+      </w:pPr>
+    </w:p>
+    <w:p>
+      <w:pPr>
+        <w:spacing w:after="0"/>
+        <w:rPr>
+          <w:sz w:val="20"/>
+          <w:szCs w:val="20"/>
+        </w:rPr>
+      </w:pPr>
+      <w:proofErr w:type="gramStart"/>
+      <w:r>
+        <w:rPr>
+          <w:sz w:val="20"/>
+          <w:szCs w:val="20"/>
+        </w:rPr>
+        <w:t>to</w:t>
+      </w:r>
+      <w:proofErr w:type="gramEnd"/>
+      <w:r>
+        <w:rPr>
+          <w:sz w:val="20"/>
+          <w:szCs w:val="20"/>
+        </w:rPr>
+        <w:t xml:space="preserve"> find out which architecture you are using from the value reported for </w:t>
+      </w:r>
+      <w:r>
+        <w:rPr>
+          <w:rFonts w:ascii="Courier" w:hAnsi="Courier"/>
+          <w:sz w:val="20"/>
+          <w:szCs w:val="20"/>
+        </w:rPr>
+        <w:t>DEB_BUILD_ARCH</w:t>
+      </w:r>
+      <w:r>
+        <w:rPr>
+          <w:sz w:val="20"/>
+          <w:szCs w:val="20"/>
+        </w:rPr>
+        <w:t>.</w:t>
+      </w:r>
+    </w:p>
+    <w:p>
+      <w:pPr>
+        <w:spacing w:after="0"/>
+        <w:rPr>
           <w:b/>
           <w:sz w:val="20"/>
           <w:szCs w:val="20"/>
@@ -250,27 +470,19 @@
           <w:sz w:val="20"/>
           <w:szCs w:val="20"/>
         </w:rPr>
-        <w:t xml:space="preserve"> </w:t>
-      </w:r>
-      <w:proofErr w:type="spellStart"/>
-      <w:r>
-        <w:rPr>
-          <w:rFonts w:ascii="Courier" w:hAnsi="Courier"/>
-          <w:sz w:val="20"/>
-          <w:szCs w:val="20"/>
-        </w:rPr>
-        <w:t>start</w:t>
-      </w:r>
-    </w:p>
-    <w:p>
-      <w:pPr>
-        <w:spacing w:after="0"/>
-        <w:rPr>
-          <w:rFonts w:ascii="Courier" w:hAnsi="Courier"/>
-          <w:sz w:val="20"/>
-          <w:szCs w:val="20"/>
-        </w:rPr>
-      </w:pPr>
+        <w:t xml:space="preserve"> start</w:t>
+      </w:r>
+    </w:p>
+    <w:p>
+      <w:pPr>
+        <w:spacing w:after="0"/>
+        <w:rPr>
+          <w:rFonts w:ascii="Courier" w:hAnsi="Courier"/>
+          <w:sz w:val="20"/>
+          <w:szCs w:val="20"/>
+        </w:rPr>
+      </w:pPr>
+      <w:proofErr w:type="spellStart"/>
       <w:proofErr w:type="gramStart"/>
       <w:r>
         <w:rPr>
@@ -854,6 +1066,7 @@
         </w:rPr>
         <w:t>strict_chain</w:t>
       </w:r>
+      <w:proofErr w:type="spellEnd"/>
     </w:p>
     <w:p>
       <w:pPr>
@@ -868,7 +1081,6 @@
           <w:szCs w:val="20"/>
         </w:rPr>
       </w:pPr>
-      <w:proofErr w:type="spellEnd"/>
       <w:r>
         <w:rPr>
           <w:sz w:val="20"/>
@@ -885,6 +1097,7 @@
         </w:rPr>
         <w:t>quiet_mode</w:t>
       </w:r>
+      <w:proofErr w:type="spellEnd"/>
     </w:p>
     <w:p>
       <w:pPr>
@@ -899,7 +1112,6 @@
           <w:szCs w:val="20"/>
         </w:rPr>
       </w:pPr>
-      <w:proofErr w:type="spellEnd"/>
       <w:r>
         <w:rPr>
           <w:sz w:val="20"/>
@@ -916,6 +1128,7 @@
         </w:rPr>
         <w:t>proxy_dns</w:t>
       </w:r>
+      <w:proofErr w:type="spellEnd"/>
     </w:p>
     <w:p>
       <w:pPr>
@@ -930,7 +1143,6 @@
           <w:szCs w:val="20"/>
         </w:rPr>
       </w:pPr>
-      <w:proofErr w:type="spellEnd"/>
       <w:r>
         <w:rPr>
           <w:sz w:val="20"/>
@@ -1502,7 +1714,7 @@
           <w:sz w:val="20"/>
           <w:szCs w:val="20"/>
         </w:rPr>
-        <w:t>-  http</w:t>
+        <w:t xml:space="preserve">-  </w:t>
       </w:r>
       <w:proofErr w:type="gramEnd"/>
       <w:r>
@@ -1511,7 +1723,7 @@
           <w:sz w:val="20"/>
           <w:szCs w:val="20"/>
         </w:rPr>
-        <w:t>://www.google.com/</w:t>
+        <w:t>http://www.google.com/</w:t>
       </w:r>
     </w:p>
     <w:p>
@@ -1674,7 +1886,7 @@
           <w:sz w:val="20"/>
           <w:szCs w:val="20"/>
         </w:rPr>
-        <w:t>-  http</w:t>
+        <w:t xml:space="preserve">-  </w:t>
       </w:r>
       <w:proofErr w:type="gramEnd"/>
       <w:r>
@@ -1683,7 +1895,7 @@
           <w:sz w:val="20"/>
           <w:szCs w:val="20"/>
         </w:rPr>
-        <w:t>://www.google.ie/</w:t>
+        <w:t>http://www.google.ie/</w:t>
       </w:r>
     </w:p>
     <w:p>
@@ -2597,6 +2809,16 @@
       <w:pPr>
         <w:spacing w:after="0"/>
         <w:rPr>
+          <w:rFonts w:ascii="Courier" w:hAnsi="Courier"/>
+          <w:sz w:val="20"/>
+          <w:szCs w:val="20"/>
+        </w:rPr>
+      </w:pPr>
+    </w:p>
+    <w:p>
+      <w:pPr>
+        <w:spacing w:after="0"/>
+        <w:rPr>
           <w:sz w:val="20"/>
           <w:szCs w:val="20"/>
         </w:rPr>
@@ -2913,7 +3135,25 @@
           <w:sz w:val="20"/>
           <w:szCs w:val="20"/>
         </w:rPr>
-        <w:t xml:space="preserve"> localhost:socks       </w:t>
+        <w:t xml:space="preserve"> </w:t>
+      </w:r>
+      <w:proofErr w:type="spellStart"/>
+      <w:r>
+        <w:rPr>
+          <w:rFonts w:ascii="Courier" w:hAnsi="Courier"/>
+          <w:sz w:val="20"/>
+          <w:szCs w:val="20"/>
+        </w:rPr>
+        <w:t>localhost:socks</w:t>
+      </w:r>
+      <w:proofErr w:type="spellEnd"/>
+      <w:r>
+        <w:rPr>
+          <w:rFonts w:ascii="Courier" w:hAnsi="Courier"/>
+          <w:sz w:val="20"/>
+          <w:szCs w:val="20"/>
+        </w:rPr>
+        <w:t xml:space="preserve">       </w:t>
       </w:r>
       <w:r>
         <w:rPr>
@@ -3655,7 +3895,14 @@
           <w:sz w:val="20"/>
           <w:szCs w:val="20"/>
         </w:rPr>
-        <w:t>For testing, loss can be artificially intro</w:t>
+        <w:t xml:space="preserve">For testing, loss, latency and bandwidth restrictions </w:t>
+      </w:r>
+      <w:r>
+        <w:rPr>
+          <w:sz w:val="20"/>
+          <w:szCs w:val="20"/>
+        </w:rPr>
+        <w:t>can be artificially intro</w:t>
       </w:r>
       <w:r>
         <w:rPr>
@@ -3708,42 +3955,6 @@
         <w:t xml:space="preserve">.  Using the </w:t>
       </w:r>
       <w:proofErr w:type="spellStart"/>
-      <w:r>
-        <w:rPr>
-          <w:rFonts w:ascii="Courier" w:hAnsi="Courier"/>
-          <w:sz w:val="20"/>
-          <w:szCs w:val="20"/>
-        </w:rPr>
-        <w:t>iptables</w:t>
-      </w:r>
-      <w:proofErr w:type="spellEnd"/>
-      <w:r>
-        <w:rPr>
-          <w:sz w:val="20"/>
-          <w:szCs w:val="20"/>
-        </w:rPr>
-        <w:t xml:space="preserve"> command:</w:t>
-      </w:r>
-    </w:p>
-    <w:p>
-      <w:pPr>
-        <w:spacing w:after="0"/>
-        <w:rPr>
-          <w:sz w:val="20"/>
-          <w:szCs w:val="20"/>
-        </w:rPr>
-      </w:pPr>
-    </w:p>
-    <w:p>
-      <w:pPr>
-        <w:spacing w:after="0"/>
-        <w:rPr>
-          <w:rFonts w:ascii="Courier" w:hAnsi="Courier"/>
-          <w:sz w:val="20"/>
-          <w:szCs w:val="20"/>
-        </w:rPr>
-      </w:pPr>
-      <w:proofErr w:type="spellStart"/>
       <w:proofErr w:type="gramStart"/>
       <w:r>
         <w:rPr>
@@ -3751,55 +3962,246 @@
           <w:sz w:val="20"/>
           <w:szCs w:val="20"/>
         </w:rPr>
-        <w:t>iptables</w:t>
+        <w:t>tc</w:t>
       </w:r>
       <w:proofErr w:type="spellEnd"/>
       <w:proofErr w:type="gramEnd"/>
       <w:r>
         <w:rPr>
-          <w:rFonts w:ascii="Courier" w:hAnsi="Courier"/>
-          <w:sz w:val="20"/>
-          <w:szCs w:val="20"/>
-        </w:rPr>
-        <w:t xml:space="preserve"> -A INPUT -m statistic</w:t>
-      </w:r>
-      <w:r>
-        <w:rPr>
-          <w:rFonts w:ascii="Courier" w:hAnsi="Courier"/>
-          <w:sz w:val="20"/>
-          <w:szCs w:val="20"/>
-        </w:rPr>
-        <w:t xml:space="preserve"> --mode random --probability 0.05</w:t>
-      </w:r>
-      <w:r>
-        <w:rPr>
-          <w:rFonts w:ascii="Courier" w:hAnsi="Courier"/>
-          <w:sz w:val="20"/>
-          <w:szCs w:val="20"/>
-        </w:rPr>
-        <w:t xml:space="preserve"> -j DROP</w:t>
-      </w:r>
-    </w:p>
-    <w:p>
-      <w:pPr>
-        <w:spacing w:after="0"/>
-        <w:rPr>
-          <w:sz w:val="20"/>
-          <w:szCs w:val="20"/>
-        </w:rPr>
-      </w:pPr>
-    </w:p>
-    <w:p>
-      <w:pPr>
-        <w:spacing w:after="0"/>
-        <w:rPr>
-          <w:sz w:val="20"/>
-          <w:szCs w:val="20"/>
-        </w:rPr>
-      </w:pPr>
+          <w:sz w:val="20"/>
+          <w:szCs w:val="20"/>
+        </w:rPr>
+        <w:t xml:space="preserve"> command</w:t>
+      </w:r>
+      <w:r>
+        <w:rPr>
+          <w:sz w:val="20"/>
+          <w:szCs w:val="20"/>
+        </w:rPr>
+        <w:t xml:space="preserve"> on the server machine (running </w:t>
+      </w:r>
+      <w:proofErr w:type="spellStart"/>
+      <w:r>
+        <w:rPr>
+          <w:rFonts w:ascii="Courier" w:hAnsi="Courier"/>
+          <w:sz w:val="20"/>
+          <w:szCs w:val="20"/>
+        </w:rPr>
+        <w:t>proxy_remote</w:t>
+      </w:r>
+      <w:proofErr w:type="spellEnd"/>
+      <w:r>
+        <w:rPr>
+          <w:sz w:val="20"/>
+          <w:szCs w:val="20"/>
+        </w:rPr>
+        <w:t>)</w:t>
+      </w:r>
+      <w:r>
+        <w:rPr>
+          <w:sz w:val="20"/>
+          <w:szCs w:val="20"/>
+        </w:rPr>
+        <w:t>:</w:t>
+      </w:r>
+    </w:p>
+    <w:p>
+      <w:pPr>
+        <w:spacing w:after="0"/>
+        <w:rPr>
+          <w:sz w:val="20"/>
+          <w:szCs w:val="20"/>
+        </w:rPr>
+      </w:pPr>
+    </w:p>
+    <w:p>
+      <w:pPr>
+        <w:spacing w:after="0"/>
+        <w:rPr>
+          <w:rFonts w:ascii="Courier" w:hAnsi="Courier"/>
+          <w:sz w:val="20"/>
+          <w:szCs w:val="20"/>
+        </w:rPr>
+      </w:pPr>
+      <w:proofErr w:type="spellStart"/>
       <w:proofErr w:type="gramStart"/>
       <w:r>
         <w:rPr>
+          <w:rFonts w:ascii="Courier" w:hAnsi="Courier"/>
+          <w:sz w:val="20"/>
+          <w:szCs w:val="20"/>
+        </w:rPr>
+        <w:t>tc</w:t>
+      </w:r>
+      <w:proofErr w:type="spellEnd"/>
+      <w:proofErr w:type="gramEnd"/>
+      <w:r>
+        <w:rPr>
+          <w:rFonts w:ascii="Courier" w:hAnsi="Courier"/>
+          <w:sz w:val="20"/>
+          <w:szCs w:val="20"/>
+        </w:rPr>
+        <w:t xml:space="preserve"> </w:t>
+      </w:r>
+      <w:proofErr w:type="spellStart"/>
+      <w:r>
+        <w:rPr>
+          <w:rFonts w:ascii="Courier" w:hAnsi="Courier"/>
+          <w:sz w:val="20"/>
+          <w:szCs w:val="20"/>
+        </w:rPr>
+        <w:t>qdisc</w:t>
+      </w:r>
+      <w:proofErr w:type="spellEnd"/>
+      <w:r>
+        <w:rPr>
+          <w:rFonts w:ascii="Courier" w:hAnsi="Courier"/>
+          <w:sz w:val="20"/>
+          <w:szCs w:val="20"/>
+        </w:rPr>
+        <w:t xml:space="preserve"> add </w:t>
+      </w:r>
+      <w:proofErr w:type="spellStart"/>
+      <w:r>
+        <w:rPr>
+          <w:rFonts w:ascii="Courier" w:hAnsi="Courier"/>
+          <w:sz w:val="20"/>
+          <w:szCs w:val="20"/>
+        </w:rPr>
+        <w:t>dev</w:t>
+      </w:r>
+      <w:proofErr w:type="spellEnd"/>
+      <w:r>
+        <w:rPr>
+          <w:rFonts w:ascii="Courier" w:hAnsi="Courier"/>
+          <w:sz w:val="20"/>
+          <w:szCs w:val="20"/>
+        </w:rPr>
+        <w:t xml:space="preserve"> eth1 root handle 1: </w:t>
+      </w:r>
+      <w:proofErr w:type="spellStart"/>
+      <w:r>
+        <w:rPr>
+          <w:rFonts w:ascii="Courier" w:hAnsi="Courier"/>
+          <w:sz w:val="20"/>
+          <w:szCs w:val="20"/>
+        </w:rPr>
+        <w:t>tbf</w:t>
+      </w:r>
+      <w:proofErr w:type="spellEnd"/>
+      <w:r>
+        <w:rPr>
+          <w:rFonts w:ascii="Courier" w:hAnsi="Courier"/>
+          <w:sz w:val="20"/>
+          <w:szCs w:val="20"/>
+        </w:rPr>
+        <w:t xml:space="preserve"> rate 10mbit burst 2kb latency 10ms</w:t>
+      </w:r>
+    </w:p>
+    <w:p>
+      <w:pPr>
+        <w:spacing w:after="0"/>
+        <w:rPr>
+          <w:rFonts w:ascii="Courier" w:hAnsi="Courier"/>
+          <w:sz w:val="20"/>
+          <w:szCs w:val="20"/>
+        </w:rPr>
+      </w:pPr>
+      <w:proofErr w:type="spellStart"/>
+      <w:proofErr w:type="gramStart"/>
+      <w:r>
+        <w:rPr>
+          <w:rFonts w:ascii="Courier" w:hAnsi="Courier"/>
+          <w:sz w:val="20"/>
+          <w:szCs w:val="20"/>
+        </w:rPr>
+        <w:t>tc</w:t>
+      </w:r>
+      <w:proofErr w:type="spellEnd"/>
+      <w:proofErr w:type="gramEnd"/>
+      <w:r>
+        <w:rPr>
+          <w:rFonts w:ascii="Courier" w:hAnsi="Courier"/>
+          <w:sz w:val="20"/>
+          <w:szCs w:val="20"/>
+        </w:rPr>
+        <w:t xml:space="preserve"> </w:t>
+      </w:r>
+      <w:proofErr w:type="spellStart"/>
+      <w:r>
+        <w:rPr>
+          <w:rFonts w:ascii="Courier" w:hAnsi="Courier"/>
+          <w:sz w:val="20"/>
+          <w:szCs w:val="20"/>
+        </w:rPr>
+        <w:t>qdisc</w:t>
+      </w:r>
+      <w:proofErr w:type="spellEnd"/>
+      <w:r>
+        <w:rPr>
+          <w:rFonts w:ascii="Courier" w:hAnsi="Courier"/>
+          <w:sz w:val="20"/>
+          <w:szCs w:val="20"/>
+        </w:rPr>
+        <w:t xml:space="preserve"> add </w:t>
+      </w:r>
+      <w:proofErr w:type="spellStart"/>
+      <w:r>
+        <w:rPr>
+          <w:rFonts w:ascii="Courier" w:hAnsi="Courier"/>
+          <w:sz w:val="20"/>
+          <w:szCs w:val="20"/>
+        </w:rPr>
+        <w:t>dev</w:t>
+      </w:r>
+      <w:proofErr w:type="spellEnd"/>
+      <w:r>
+        <w:rPr>
+          <w:rFonts w:ascii="Courier" w:hAnsi="Courier"/>
+          <w:sz w:val="20"/>
+          <w:szCs w:val="20"/>
+        </w:rPr>
+        <w:t xml:space="preserve"> eth1 parent 1: </w:t>
+      </w:r>
+      <w:proofErr w:type="spellStart"/>
+      <w:r>
+        <w:rPr>
+          <w:rFonts w:ascii="Courier" w:hAnsi="Courier"/>
+          <w:sz w:val="20"/>
+          <w:szCs w:val="20"/>
+        </w:rPr>
+        <w:t>netem</w:t>
+      </w:r>
+      <w:proofErr w:type="spellEnd"/>
+      <w:r>
+        <w:rPr>
+          <w:rFonts w:ascii="Courier" w:hAnsi="Courier"/>
+          <w:sz w:val="20"/>
+          <w:szCs w:val="20"/>
+        </w:rPr>
+        <w:t xml:space="preserve"> limit 1000 loss 5% delay 25ms</w:t>
+      </w:r>
+    </w:p>
+    <w:p>
+      <w:pPr>
+        <w:spacing w:after="0"/>
+        <w:rPr>
+          <w:sz w:val="20"/>
+          <w:szCs w:val="20"/>
+        </w:rPr>
+      </w:pPr>
+    </w:p>
+    <w:p>
+      <w:pPr>
+        <w:spacing w:after="0"/>
+        <w:rPr>
+          <w:sz w:val="20"/>
+          <w:szCs w:val="20"/>
+        </w:rPr>
+      </w:pPr>
+      <w:proofErr w:type="gramStart"/>
+      <w:r>
+        <w:rPr>
           <w:sz w:val="20"/>
           <w:szCs w:val="20"/>
         </w:rPr>
@@ -3825,14 +4227,49 @@
           <w:sz w:val="20"/>
           <w:szCs w:val="20"/>
         </w:rPr>
-        <w:t>incoming traffic</w:t>
-      </w:r>
-      <w:r>
-        <w:rPr>
-          <w:sz w:val="20"/>
-          <w:szCs w:val="20"/>
-        </w:rPr>
-        <w:t>.  To undo this command type:</w:t>
+        <w:t>outgo</w:t>
+      </w:r>
+      <w:r>
+        <w:rPr>
+          <w:sz w:val="20"/>
+          <w:szCs w:val="20"/>
+        </w:rPr>
+        <w:t>ing traffic</w:t>
+      </w:r>
+      <w:r>
+        <w:rPr>
+          <w:sz w:val="20"/>
+          <w:szCs w:val="20"/>
+        </w:rPr>
+        <w:t xml:space="preserve"> ,</w:t>
+      </w:r>
+      <w:r>
+        <w:rPr>
+          <w:sz w:val="20"/>
+          <w:szCs w:val="20"/>
+        </w:rPr>
+        <w:t xml:space="preserve"> a delay of 25ms</w:t>
+      </w:r>
+      <w:r>
+        <w:rPr>
+          <w:sz w:val="20"/>
+          <w:szCs w:val="20"/>
+        </w:rPr>
+        <w:t xml:space="preserve"> and a rate limit of 10Mbps</w:t>
+      </w:r>
+      <w:r>
+        <w:rPr>
+          <w:sz w:val="20"/>
+          <w:szCs w:val="20"/>
+        </w:rPr>
+        <w:t xml:space="preserve">.  </w:t>
+      </w:r>
+      <w:r>
+        <w:rPr>
+          <w:sz w:val="20"/>
+          <w:szCs w:val="20"/>
+        </w:rPr>
+        <w:t xml:space="preserve"> To change the link loss rate to e.g. 10% use:</w:t>
       </w:r>
     </w:p>
     <w:p>
@@ -3861,7 +4298,7 @@
           <w:sz w:val="20"/>
           <w:szCs w:val="20"/>
         </w:rPr>
-        <w:t>iptables</w:t>
+        <w:t>tc</w:t>
       </w:r>
       <w:proofErr w:type="spellEnd"/>
       <w:proofErr w:type="gramEnd"/>
@@ -3871,45 +4308,221 @@
           <w:sz w:val="20"/>
           <w:szCs w:val="20"/>
         </w:rPr>
-        <w:t xml:space="preserve"> -D INPUT -m statistic</w:t>
-      </w:r>
-      <w:r>
-        <w:rPr>
-          <w:rFonts w:ascii="Courier" w:hAnsi="Courier"/>
-          <w:sz w:val="20"/>
-          <w:szCs w:val="20"/>
-        </w:rPr>
-        <w:t xml:space="preserve"> --mode random --probability 0.05</w:t>
-      </w:r>
-      <w:r>
-        <w:rPr>
-          <w:rFonts w:ascii="Courier" w:hAnsi="Courier"/>
-          <w:sz w:val="20"/>
-          <w:szCs w:val="20"/>
-        </w:rPr>
-        <w:t xml:space="preserve"> -j DROP</w:t>
-      </w:r>
-    </w:p>
-    <w:p>
-      <w:pPr>
-        <w:spacing w:after="0"/>
-        <w:rPr>
-          <w:sz w:val="20"/>
-          <w:szCs w:val="20"/>
-        </w:rPr>
-      </w:pPr>
-    </w:p>
-    <w:p>
-      <w:pPr>
-        <w:spacing w:after="0"/>
-        <w:rPr>
-          <w:sz w:val="20"/>
-          <w:szCs w:val="20"/>
-        </w:rPr>
-      </w:pPr>
+        <w:t xml:space="preserve"> </w:t>
+      </w:r>
+      <w:proofErr w:type="spellStart"/>
+      <w:r>
+        <w:rPr>
+          <w:rFonts w:ascii="Courier" w:hAnsi="Courier"/>
+          <w:sz w:val="20"/>
+          <w:szCs w:val="20"/>
+        </w:rPr>
+        <w:t>qdisc</w:t>
+      </w:r>
+      <w:proofErr w:type="spellEnd"/>
+      <w:r>
+        <w:rPr>
+          <w:rFonts w:ascii="Courier" w:hAnsi="Courier"/>
+          <w:sz w:val="20"/>
+          <w:szCs w:val="20"/>
+        </w:rPr>
+        <w:t xml:space="preserve"> change</w:t>
+      </w:r>
+      <w:r>
+        <w:rPr>
+          <w:rFonts w:ascii="Courier" w:hAnsi="Courier"/>
+          <w:sz w:val="20"/>
+          <w:szCs w:val="20"/>
+        </w:rPr>
+        <w:t xml:space="preserve"> </w:t>
+      </w:r>
+      <w:proofErr w:type="spellStart"/>
+      <w:r>
+        <w:rPr>
+          <w:rFonts w:ascii="Courier" w:hAnsi="Courier"/>
+          <w:sz w:val="20"/>
+          <w:szCs w:val="20"/>
+        </w:rPr>
+        <w:t>dev</w:t>
+      </w:r>
+      <w:proofErr w:type="spellEnd"/>
+      <w:r>
+        <w:rPr>
+          <w:rFonts w:ascii="Courier" w:hAnsi="Courier"/>
+          <w:sz w:val="20"/>
+          <w:szCs w:val="20"/>
+        </w:rPr>
+        <w:t xml:space="preserve"> eth1 parent 1: </w:t>
+      </w:r>
+      <w:proofErr w:type="spellStart"/>
+      <w:r>
+        <w:rPr>
+          <w:rFonts w:ascii="Courier" w:hAnsi="Courier"/>
+          <w:sz w:val="20"/>
+          <w:szCs w:val="20"/>
+        </w:rPr>
+        <w:t>netem</w:t>
+      </w:r>
+      <w:proofErr w:type="spellEnd"/>
+      <w:r>
+        <w:rPr>
+          <w:rFonts w:ascii="Courier" w:hAnsi="Courier"/>
+          <w:sz w:val="20"/>
+          <w:szCs w:val="20"/>
+        </w:rPr>
+        <w:t xml:space="preserve"> </w:t>
+      </w:r>
+      <w:r>
+        <w:rPr>
+          <w:rFonts w:ascii="Courier" w:hAnsi="Courier"/>
+          <w:sz w:val="20"/>
+          <w:szCs w:val="20"/>
+        </w:rPr>
+        <w:t>limit 1000 loss 10</w:t>
+      </w:r>
+      <w:r>
+        <w:rPr>
+          <w:rFonts w:ascii="Courier" w:hAnsi="Courier"/>
+          <w:sz w:val="20"/>
+          <w:szCs w:val="20"/>
+        </w:rPr>
+        <w:t>% delay 25ms</w:t>
+      </w:r>
+    </w:p>
+    <w:p>
+      <w:pPr>
+        <w:spacing w:after="0"/>
+        <w:rPr>
+          <w:sz w:val="20"/>
+          <w:szCs w:val="20"/>
+        </w:rPr>
+      </w:pPr>
+    </w:p>
+    <w:p>
+      <w:pPr>
+        <w:spacing w:after="0"/>
+        <w:rPr>
+          <w:sz w:val="20"/>
+          <w:szCs w:val="20"/>
+        </w:rPr>
+      </w:pPr>
+      <w:r>
+        <w:rPr>
+          <w:sz w:val="20"/>
+          <w:szCs w:val="20"/>
+        </w:rPr>
+        <w:t xml:space="preserve">To </w:t>
+      </w:r>
+      <w:r>
+        <w:rPr>
+          <w:sz w:val="20"/>
+          <w:szCs w:val="20"/>
+        </w:rPr>
+        <w:t>remove traffic shaping use</w:t>
+      </w:r>
+      <w:r>
+        <w:rPr>
+          <w:sz w:val="20"/>
+          <w:szCs w:val="20"/>
+        </w:rPr>
+        <w:t>:</w:t>
+      </w:r>
+    </w:p>
+    <w:p>
+      <w:pPr>
+        <w:spacing w:after="0"/>
+        <w:rPr>
+          <w:sz w:val="20"/>
+          <w:szCs w:val="20"/>
+        </w:rPr>
+      </w:pPr>
+    </w:p>
+    <w:p>
+      <w:pPr>
+        <w:spacing w:after="0"/>
+        <w:rPr>
+          <w:rFonts w:ascii="Courier" w:hAnsi="Courier"/>
+          <w:sz w:val="20"/>
+          <w:szCs w:val="20"/>
+        </w:rPr>
+      </w:pPr>
+      <w:proofErr w:type="spellStart"/>
       <w:proofErr w:type="gramStart"/>
       <w:r>
         <w:rPr>
+          <w:rFonts w:ascii="Courier" w:hAnsi="Courier"/>
+          <w:sz w:val="20"/>
+          <w:szCs w:val="20"/>
+        </w:rPr>
+        <w:t>tc</w:t>
+      </w:r>
+      <w:proofErr w:type="spellEnd"/>
+      <w:proofErr w:type="gramEnd"/>
+      <w:r>
+        <w:rPr>
+          <w:rFonts w:ascii="Courier" w:hAnsi="Courier"/>
+          <w:sz w:val="20"/>
+          <w:szCs w:val="20"/>
+        </w:rPr>
+        <w:t xml:space="preserve"> </w:t>
+      </w:r>
+      <w:proofErr w:type="spellStart"/>
+      <w:r>
+        <w:rPr>
+          <w:rFonts w:ascii="Courier" w:hAnsi="Courier"/>
+          <w:sz w:val="20"/>
+          <w:szCs w:val="20"/>
+        </w:rPr>
+        <w:t>qdisc</w:t>
+      </w:r>
+      <w:proofErr w:type="spellEnd"/>
+      <w:r>
+        <w:rPr>
+          <w:rFonts w:ascii="Courier" w:hAnsi="Courier"/>
+          <w:sz w:val="20"/>
+          <w:szCs w:val="20"/>
+        </w:rPr>
+        <w:t xml:space="preserve"> del </w:t>
+      </w:r>
+      <w:proofErr w:type="spellStart"/>
+      <w:r>
+        <w:rPr>
+          <w:rFonts w:ascii="Courier" w:hAnsi="Courier"/>
+          <w:sz w:val="20"/>
+          <w:szCs w:val="20"/>
+        </w:rPr>
+        <w:t>dev</w:t>
+      </w:r>
+      <w:proofErr w:type="spellEnd"/>
+      <w:r>
+        <w:rPr>
+          <w:rFonts w:ascii="Courier" w:hAnsi="Courier"/>
+          <w:sz w:val="20"/>
+          <w:szCs w:val="20"/>
+        </w:rPr>
+        <w:t xml:space="preserve"> eth1 root</w:t>
+      </w:r>
+    </w:p>
+    <w:p>
+      <w:pPr>
+        <w:spacing w:after="0"/>
+        <w:rPr>
+          <w:sz w:val="20"/>
+          <w:szCs w:val="20"/>
+        </w:rPr>
+      </w:pPr>
+    </w:p>
+    <w:p>
+      <w:pPr>
+        <w:spacing w:after="0"/>
+        <w:rPr>
+          <w:sz w:val="20"/>
+          <w:szCs w:val="20"/>
+        </w:rPr>
+      </w:pPr>
+      <w:proofErr w:type="gramStart"/>
+      <w:r>
+        <w:rPr>
           <w:sz w:val="20"/>
           <w:szCs w:val="20"/>
         </w:rPr>
@@ -3930,16 +4543,60 @@
           <w:sz w:val="20"/>
           <w:szCs w:val="20"/>
         </w:rPr>
-        <w:t>iptables</w:t>
-      </w:r>
-      <w:proofErr w:type="spellEnd"/>
-      <w:r>
-        <w:rPr>
-          <w:rFonts w:ascii="Courier" w:hAnsi="Courier"/>
-          <w:sz w:val="20"/>
-          <w:szCs w:val="20"/>
-        </w:rPr>
-        <w:t xml:space="preserve"> –L </w:t>
+        <w:t>tc</w:t>
+      </w:r>
+      <w:proofErr w:type="spellEnd"/>
+      <w:r>
+        <w:rPr>
+          <w:rFonts w:ascii="Courier" w:hAnsi="Courier"/>
+          <w:sz w:val="20"/>
+          <w:szCs w:val="20"/>
+        </w:rPr>
+        <w:t xml:space="preserve"> </w:t>
+      </w:r>
+      <w:proofErr w:type="spellStart"/>
+      <w:r>
+        <w:rPr>
+          <w:rFonts w:ascii="Courier" w:hAnsi="Courier"/>
+          <w:sz w:val="20"/>
+          <w:szCs w:val="20"/>
+        </w:rPr>
+        <w:t>qdisc</w:t>
+      </w:r>
+      <w:proofErr w:type="spellEnd"/>
+      <w:r>
+        <w:rPr>
+          <w:rFonts w:ascii="Courier" w:hAnsi="Courier"/>
+          <w:sz w:val="20"/>
+          <w:szCs w:val="20"/>
+        </w:rPr>
+        <w:t xml:space="preserve"> show </w:t>
+      </w:r>
+      <w:proofErr w:type="spellStart"/>
+      <w:r>
+        <w:rPr>
+          <w:rFonts w:ascii="Courier" w:hAnsi="Courier"/>
+          <w:sz w:val="20"/>
+          <w:szCs w:val="20"/>
+        </w:rPr>
+        <w:t>dev</w:t>
+      </w:r>
+      <w:proofErr w:type="spellEnd"/>
+      <w:r>
+        <w:rPr>
+          <w:rFonts w:ascii="Courier" w:hAnsi="Courier"/>
+          <w:sz w:val="20"/>
+          <w:szCs w:val="20"/>
+        </w:rPr>
+        <w:t xml:space="preserve"> eth1</w:t>
+      </w:r>
+      <w:r>
+        <w:rPr>
+          <w:rFonts w:ascii="Courier" w:hAnsi="Courier"/>
+          <w:sz w:val="20"/>
+          <w:szCs w:val="20"/>
+        </w:rPr>
+        <w:t xml:space="preserve"> </w:t>
       </w:r>
       <w:r>
         <w:rPr>
@@ -3953,18 +4610,20 @@
           <w:sz w:val="20"/>
           <w:szCs w:val="20"/>
         </w:rPr>
-        <w:t xml:space="preserve">For example, adding using </w:t>
-      </w:r>
-      <w:proofErr w:type="spellStart"/>
-      <w:r>
-        <w:rPr>
-          <w:rFonts w:ascii="Courier" w:hAnsi="Courier"/>
-          <w:sz w:val="20"/>
-          <w:szCs w:val="20"/>
-        </w:rPr>
-        <w:t>iptables</w:t>
-      </w:r>
-      <w:proofErr w:type="spellEnd"/>
+        <w:t xml:space="preserve">For example, using </w:t>
+      </w:r>
+      <w:proofErr w:type="spellStart"/>
+      <w:proofErr w:type="gramStart"/>
+      <w:r>
+        <w:rPr>
+          <w:rFonts w:ascii="Courier" w:hAnsi="Courier"/>
+          <w:sz w:val="20"/>
+          <w:szCs w:val="20"/>
+        </w:rPr>
+        <w:t>tc</w:t>
+      </w:r>
+      <w:proofErr w:type="spellEnd"/>
+      <w:proofErr w:type="gramEnd"/>
       <w:r>
         <w:rPr>
           <w:sz w:val="20"/>
@@ -3977,7 +4636,21 @@
           <w:sz w:val="20"/>
           <w:szCs w:val="20"/>
         </w:rPr>
-        <w:t>% loss on a link we can compare the download throughput achieved with and without CTCP by first running:</w:t>
+        <w:t xml:space="preserve">% loss </w:t>
+      </w:r>
+      <w:r>
+        <w:rPr>
+          <w:sz w:val="20"/>
+          <w:szCs w:val="20"/>
+        </w:rPr>
+        <w:t xml:space="preserve">and 25ms delay </w:t>
+      </w:r>
+      <w:r>
+        <w:rPr>
+          <w:sz w:val="20"/>
+          <w:szCs w:val="20"/>
+        </w:rPr>
+        <w:t>on a link we can compare the download throughput achieved with and without CTCP by first running:</w:t>
       </w:r>
     </w:p>
     <w:p>
@@ -4006,229 +4679,66 @@
           <w:sz w:val="20"/>
           <w:szCs w:val="20"/>
         </w:rPr>
+        <w:t>proxychains</w:t>
+      </w:r>
+      <w:proofErr w:type="spellEnd"/>
+      <w:proofErr w:type="gramEnd"/>
+      <w:r>
+        <w:rPr>
+          <w:rFonts w:ascii="Courier" w:hAnsi="Courier"/>
+          <w:sz w:val="20"/>
+          <w:szCs w:val="20"/>
+        </w:rPr>
+        <w:t xml:space="preserve"> </w:t>
+      </w:r>
+      <w:proofErr w:type="spellStart"/>
+      <w:r>
+        <w:rPr>
+          <w:rFonts w:ascii="Courier" w:hAnsi="Courier"/>
+          <w:sz w:val="20"/>
+          <w:szCs w:val="20"/>
+        </w:rPr>
         <w:t>wget</w:t>
       </w:r>
       <w:proofErr w:type="spellEnd"/>
+      <w:r>
+        <w:rPr>
+          <w:rFonts w:ascii="Courier" w:hAnsi="Courier"/>
+          <w:sz w:val="20"/>
+          <w:szCs w:val="20"/>
+        </w:rPr>
+        <w:t xml:space="preserve"> -4 http://cdimage.debian.org/debian-cd/6.0.7/amd64/iso-cd/debian-6.0.7-amd64-CD-1.iso</w:t>
+      </w:r>
+    </w:p>
+    <w:p>
+      <w:pPr>
+        <w:spacing w:after="0"/>
+        <w:rPr>
+          <w:rFonts w:ascii="Courier" w:hAnsi="Courier"/>
+          <w:sz w:val="20"/>
+          <w:szCs w:val="20"/>
+        </w:rPr>
+      </w:pPr>
+    </w:p>
+    <w:p>
+      <w:pPr>
+        <w:spacing w:after="0"/>
+        <w:rPr>
+          <w:sz w:val="20"/>
+          <w:szCs w:val="20"/>
+        </w:rPr>
+      </w:pPr>
+      <w:proofErr w:type="gramStart"/>
+      <w:r>
+        <w:rPr>
+          <w:sz w:val="20"/>
+          <w:szCs w:val="20"/>
+        </w:rPr>
+        <w:t>to</w:t>
+      </w:r>
       <w:proofErr w:type="gramEnd"/>
       <w:r>
         <w:rPr>
-          <w:rFonts w:ascii="Courier" w:hAnsi="Courier"/>
-          <w:sz w:val="20"/>
-          <w:szCs w:val="20"/>
-        </w:rPr>
-        <w:t xml:space="preserve"> -4 </w:t>
-      </w:r>
-      <w:r>
-        <w:rPr>
-          <w:rFonts w:ascii="Courier" w:hAnsi="Courier"/>
-          <w:sz w:val="20"/>
-          <w:szCs w:val="20"/>
-        </w:rPr>
-        <w:t>http://www.hamilton.ie/seminars/videos/53-b_radunovic_hi.mp4</w:t>
-      </w:r>
-    </w:p>
-    <w:p>
-      <w:pPr>
-        <w:spacing w:after="0"/>
-        <w:rPr>
-          <w:sz w:val="20"/>
-          <w:szCs w:val="20"/>
-        </w:rPr>
-      </w:pPr>
-    </w:p>
-    <w:p>
-      <w:pPr>
-        <w:spacing w:after="0"/>
-        <w:rPr>
-          <w:sz w:val="20"/>
-          <w:szCs w:val="20"/>
-        </w:rPr>
-      </w:pPr>
-      <w:proofErr w:type="gramStart"/>
-      <w:r>
-        <w:rPr>
-          <w:sz w:val="20"/>
-          <w:szCs w:val="20"/>
-        </w:rPr>
-        <w:t>to</w:t>
-      </w:r>
-      <w:proofErr w:type="gramEnd"/>
-      <w:r>
-        <w:rPr>
-          <w:sz w:val="20"/>
-          <w:szCs w:val="20"/>
-        </w:rPr>
-        <w:t xml:space="preserve"> obtain the throughput using standard TCP.  This command d</w:t>
-      </w:r>
-      <w:r>
-        <w:rPr>
-          <w:sz w:val="20"/>
-          <w:szCs w:val="20"/>
-        </w:rPr>
-        <w:t xml:space="preserve">ownloads a large from </w:t>
-      </w:r>
-      <w:proofErr w:type="spellStart"/>
-      <w:r>
-        <w:rPr>
-          <w:sz w:val="20"/>
-          <w:szCs w:val="20"/>
-        </w:rPr>
-        <w:t>from</w:t>
-      </w:r>
-      <w:proofErr w:type="spellEnd"/>
-      <w:r>
-        <w:rPr>
-          <w:sz w:val="20"/>
-          <w:szCs w:val="20"/>
-        </w:rPr>
-        <w:t xml:space="preserve"> the </w:t>
-      </w:r>
-      <w:proofErr w:type="spellStart"/>
-      <w:r>
-        <w:rPr>
-          <w:sz w:val="20"/>
-          <w:szCs w:val="20"/>
-        </w:rPr>
-        <w:t>D</w:t>
-      </w:r>
-      <w:r>
-        <w:rPr>
-          <w:sz w:val="20"/>
-          <w:szCs w:val="20"/>
-        </w:rPr>
-        <w:t>ebian</w:t>
-      </w:r>
-      <w:proofErr w:type="spellEnd"/>
-      <w:r>
-        <w:rPr>
-          <w:sz w:val="20"/>
-          <w:szCs w:val="20"/>
-        </w:rPr>
-        <w:t xml:space="preserve"> mirror.  With 5</w:t>
-      </w:r>
-      <w:r>
-        <w:rPr>
-          <w:sz w:val="20"/>
-          <w:szCs w:val="20"/>
-        </w:rPr>
-        <w:t>% loss on a link, the above command achieves a d</w:t>
-      </w:r>
-      <w:r>
-        <w:rPr>
-          <w:sz w:val="20"/>
-          <w:szCs w:val="20"/>
-        </w:rPr>
-        <w:t>ownload rate of about 9</w:t>
-      </w:r>
-      <w:r>
-        <w:rPr>
-          <w:sz w:val="20"/>
-          <w:szCs w:val="20"/>
-        </w:rPr>
-        <w:t>00Kb</w:t>
-      </w:r>
-      <w:r>
-        <w:rPr>
-          <w:sz w:val="20"/>
-          <w:szCs w:val="20"/>
-        </w:rPr>
-        <w:t>ps.  Now use:</w:t>
-      </w:r>
-    </w:p>
-    <w:p>
-      <w:pPr>
-        <w:spacing w:after="0"/>
-        <w:rPr>
-          <w:sz w:val="20"/>
-          <w:szCs w:val="20"/>
-        </w:rPr>
-      </w:pPr>
-    </w:p>
-    <w:p>
-      <w:pPr>
-        <w:spacing w:after="0"/>
-        <w:rPr>
-          <w:rFonts w:ascii="Courier" w:hAnsi="Courier"/>
-          <w:sz w:val="20"/>
-          <w:szCs w:val="20"/>
-        </w:rPr>
-      </w:pPr>
-      <w:proofErr w:type="spellStart"/>
-      <w:proofErr w:type="gramStart"/>
-      <w:r>
-        <w:rPr>
-          <w:rFonts w:ascii="Courier" w:hAnsi="Courier"/>
-          <w:sz w:val="20"/>
-          <w:szCs w:val="20"/>
-        </w:rPr>
-        <w:t>proxychains</w:t>
-      </w:r>
-      <w:proofErr w:type="spellEnd"/>
-      <w:proofErr w:type="gramEnd"/>
-      <w:r>
-        <w:rPr>
-          <w:rFonts w:ascii="Courier" w:hAnsi="Courier"/>
-          <w:sz w:val="20"/>
-          <w:szCs w:val="20"/>
-        </w:rPr>
-        <w:t xml:space="preserve"> </w:t>
-      </w:r>
-      <w:proofErr w:type="spellStart"/>
-      <w:r>
-        <w:rPr>
-          <w:rFonts w:ascii="Courier" w:hAnsi="Courier"/>
-          <w:sz w:val="20"/>
-          <w:szCs w:val="20"/>
-        </w:rPr>
-        <w:t>wget</w:t>
-      </w:r>
-      <w:proofErr w:type="spellEnd"/>
-      <w:r>
-        <w:rPr>
-          <w:rFonts w:ascii="Courier" w:hAnsi="Courier"/>
-          <w:sz w:val="20"/>
-          <w:szCs w:val="20"/>
-        </w:rPr>
-        <w:t xml:space="preserve"> -4 </w:t>
-      </w:r>
-      <w:r>
-        <w:rPr>
-          <w:rFonts w:ascii="Courier" w:hAnsi="Courier"/>
-          <w:sz w:val="20"/>
-          <w:szCs w:val="20"/>
-        </w:rPr>
-        <w:t>http://www.hamilton.ie/seminars/videos/53-b_radunovic_hi.mp4</w:t>
-      </w:r>
-    </w:p>
-    <w:p>
-      <w:pPr>
-        <w:spacing w:after="0"/>
-        <w:rPr>
-          <w:rFonts w:ascii="Courier" w:hAnsi="Courier"/>
-          <w:sz w:val="20"/>
-          <w:szCs w:val="20"/>
-        </w:rPr>
-      </w:pPr>
-    </w:p>
-    <w:p>
-      <w:pPr>
-        <w:spacing w:after="0"/>
-        <w:rPr>
-          <w:sz w:val="20"/>
-          <w:szCs w:val="20"/>
-        </w:rPr>
-      </w:pPr>
-      <w:proofErr w:type="gramStart"/>
-      <w:r>
-        <w:rPr>
-          <w:sz w:val="20"/>
-          <w:szCs w:val="20"/>
-        </w:rPr>
-        <w:t>to</w:t>
-      </w:r>
-      <w:proofErr w:type="gramEnd"/>
-      <w:r>
-        <w:rPr>
           <w:sz w:val="20"/>
           <w:szCs w:val="20"/>
         </w:rPr>
@@ -4239,37 +4749,35 @@
           <w:sz w:val="20"/>
           <w:szCs w:val="20"/>
         </w:rPr>
-        <w:t>hput using CTCP.  On the same 5</w:t>
-      </w:r>
-      <w:r>
-        <w:rPr>
-          <w:sz w:val="20"/>
-          <w:szCs w:val="20"/>
-        </w:rPr>
-        <w:t xml:space="preserve">% </w:t>
-      </w:r>
-      <w:proofErr w:type="spellStart"/>
-      <w:r>
-        <w:rPr>
-          <w:sz w:val="20"/>
-          <w:szCs w:val="20"/>
-        </w:rPr>
-        <w:t>lossy</w:t>
-      </w:r>
-      <w:proofErr w:type="spellEnd"/>
-      <w:r>
-        <w:rPr>
-          <w:sz w:val="20"/>
-          <w:szCs w:val="20"/>
-        </w:rPr>
-        <w:t xml:space="preserve"> link the download rate increases</w:t>
-      </w:r>
-      <w:r>
-        <w:rPr>
-          <w:sz w:val="20"/>
-          <w:szCs w:val="20"/>
-        </w:rPr>
-        <w:t xml:space="preserve"> to about 15</w:t>
+        <w:t>hput using CTCP.  With 5</w:t>
+      </w:r>
+      <w:r>
+        <w:rPr>
+          <w:sz w:val="20"/>
+          <w:szCs w:val="20"/>
+        </w:rPr>
+        <w:t xml:space="preserve">% loss on a link, the above command achieves a </w:t>
+      </w:r>
+      <w:r>
+        <w:rPr>
+          <w:sz w:val="20"/>
+          <w:szCs w:val="20"/>
+        </w:rPr>
+        <w:t xml:space="preserve">net </w:t>
+      </w:r>
+      <w:r>
+        <w:rPr>
+          <w:sz w:val="20"/>
+          <w:szCs w:val="20"/>
+        </w:rPr>
+        <w:t>d</w:t>
+      </w:r>
+      <w:r>
+        <w:rPr>
+          <w:sz w:val="20"/>
+          <w:szCs w:val="20"/>
+        </w:rPr>
+        <w:t>ownload rate of about 8</w:t>
       </w:r>
       <w:r>
         <w:rPr>
@@ -4290,34 +4798,232 @@
           <w:sz w:val="20"/>
           <w:szCs w:val="20"/>
         </w:rPr>
-        <w:t xml:space="preserve">   </w:t>
+        <w:t xml:space="preserve">   Without CTCP, the dow</w:t>
+      </w:r>
+      <w:r>
+        <w:rPr>
+          <w:sz w:val="20"/>
+          <w:szCs w:val="20"/>
+        </w:rPr>
+        <w:t xml:space="preserve">nload rate achieved is about 1 </w:t>
+      </w:r>
+      <w:r>
+        <w:rPr>
+          <w:sz w:val="20"/>
+          <w:szCs w:val="20"/>
+        </w:rPr>
+        <w:t>Mbps.</w:t>
+      </w:r>
+    </w:p>
+    <w:p>
+      <w:pPr>
+        <w:spacing w:after="0"/>
+        <w:rPr>
+          <w:sz w:val="20"/>
+          <w:szCs w:val="20"/>
+        </w:rPr>
+      </w:pPr>
+    </w:p>
+    <w:p>
+      <w:pPr>
+        <w:spacing w:after="0"/>
+        <w:rPr>
+          <w:b/>
+          <w:sz w:val="20"/>
+          <w:szCs w:val="20"/>
+        </w:rPr>
+      </w:pPr>
+      <w:r>
+        <w:rPr>
+          <w:b/>
+          <w:sz w:val="20"/>
+          <w:szCs w:val="20"/>
+        </w:rPr>
+        <w:t>Notes:</w:t>
+      </w:r>
+    </w:p>
+    <w:p>
+      <w:pPr>
+        <w:spacing w:after="0"/>
+        <w:rPr>
+          <w:sz w:val="20"/>
+          <w:szCs w:val="20"/>
+        </w:rPr>
+      </w:pPr>
+    </w:p>
+    <w:p>
+      <w:pPr>
+        <w:pStyle w:val="ListParagraph"/>
+        <w:numPr>
+          <w:ilvl w:val="0"/>
+          <w:numId w:val="2"/>
+        </w:numPr>
+        <w:spacing w:after="0"/>
+        <w:ind w:left="360"/>
+        <w:rPr>
+          <w:sz w:val="20"/>
+          <w:szCs w:val="20"/>
+        </w:rPr>
+      </w:pPr>
+      <w:r>
+        <w:rPr>
+          <w:sz w:val="20"/>
+          <w:szCs w:val="20"/>
+        </w:rPr>
+        <w:t xml:space="preserve">To increase the diagnostic output provided by </w:t>
+      </w:r>
+      <w:proofErr w:type="spellStart"/>
+      <w:r>
+        <w:rPr>
+          <w:rFonts w:ascii="Courier" w:hAnsi="Courier"/>
+          <w:sz w:val="20"/>
+          <w:szCs w:val="20"/>
+        </w:rPr>
+        <w:t>proxy_remote</w:t>
+      </w:r>
+      <w:proofErr w:type="spellEnd"/>
+      <w:r>
+        <w:rPr>
+          <w:sz w:val="20"/>
+          <w:szCs w:val="20"/>
+        </w:rPr>
+        <w:t xml:space="preserve">, edit </w:t>
+      </w:r>
+      <w:r>
+        <w:rPr>
+          <w:rFonts w:ascii="Courier" w:hAnsi="Courier"/>
+          <w:sz w:val="20"/>
+          <w:szCs w:val="20"/>
+        </w:rPr>
+        <w:t>/</w:t>
+      </w:r>
+      <w:proofErr w:type="spellStart"/>
+      <w:r>
+        <w:rPr>
+          <w:rFonts w:ascii="Courier" w:hAnsi="Courier"/>
+          <w:sz w:val="20"/>
+          <w:szCs w:val="20"/>
+        </w:rPr>
+        <w:t>etc</w:t>
+      </w:r>
+      <w:proofErr w:type="spellEnd"/>
+      <w:r>
+        <w:rPr>
+          <w:rFonts w:ascii="Courier" w:hAnsi="Courier"/>
+          <w:sz w:val="20"/>
+          <w:szCs w:val="20"/>
+        </w:rPr>
+        <w:t>/</w:t>
+      </w:r>
+      <w:proofErr w:type="spellStart"/>
+      <w:r>
+        <w:rPr>
+          <w:rFonts w:ascii="Courier" w:hAnsi="Courier"/>
+          <w:sz w:val="20"/>
+          <w:szCs w:val="20"/>
+        </w:rPr>
+        <w:t>ctcp</w:t>
+      </w:r>
+      <w:proofErr w:type="spellEnd"/>
+      <w:r>
+        <w:rPr>
+          <w:rFonts w:ascii="Courier" w:hAnsi="Courier"/>
+          <w:sz w:val="20"/>
+          <w:szCs w:val="20"/>
+        </w:rPr>
+        <w:t>/</w:t>
+      </w:r>
+      <w:proofErr w:type="spellStart"/>
+      <w:r>
+        <w:rPr>
+          <w:rFonts w:ascii="Courier" w:hAnsi="Courier"/>
+          <w:sz w:val="20"/>
+          <w:szCs w:val="20"/>
+        </w:rPr>
+        <w:t>proxy_remote.conf</w:t>
+      </w:r>
+      <w:proofErr w:type="spellEnd"/>
+      <w:r>
+        <w:rPr>
+          <w:sz w:val="20"/>
+          <w:szCs w:val="20"/>
+        </w:rPr>
+        <w:t xml:space="preserve"> and change the value of </w:t>
+      </w:r>
+      <w:r>
+        <w:rPr>
+          <w:rFonts w:ascii="Courier" w:hAnsi="Courier"/>
+          <w:sz w:val="20"/>
+          <w:szCs w:val="20"/>
+        </w:rPr>
+        <w:t>DEBUG</w:t>
+      </w:r>
+      <w:r>
+        <w:rPr>
+          <w:sz w:val="20"/>
+          <w:szCs w:val="20"/>
+        </w:rPr>
+        <w:t xml:space="preserve"> to 3.</w:t>
+      </w:r>
+    </w:p>
+    <w:p>
+      <w:pPr>
+        <w:spacing w:after="0"/>
+        <w:rPr>
+          <w:sz w:val="20"/>
+          <w:szCs w:val="20"/>
+        </w:rPr>
+      </w:pPr>
+    </w:p>
+    <w:p>
+      <w:pPr>
+        <w:pStyle w:val="ListParagraph"/>
+        <w:numPr>
+          <w:ilvl w:val="0"/>
+          <w:numId w:val="2"/>
+        </w:numPr>
+        <w:spacing w:after="0"/>
+        <w:ind w:left="360"/>
+        <w:rPr>
+          <w:sz w:val="20"/>
+          <w:szCs w:val="20"/>
+        </w:rPr>
+      </w:pPr>
+      <w:r>
+        <w:rPr>
+          <w:sz w:val="20"/>
+          <w:szCs w:val="20"/>
+        </w:rPr>
+        <w:t xml:space="preserve">The current proxy code is </w:t>
+      </w:r>
+      <w:r>
+        <w:rPr>
+          <w:sz w:val="20"/>
+          <w:szCs w:val="20"/>
+        </w:rPr>
+        <w:t xml:space="preserve">currently </w:t>
+      </w:r>
+      <w:r>
+        <w:rPr>
+          <w:sz w:val="20"/>
+          <w:szCs w:val="20"/>
+        </w:rPr>
+        <w:t>not optimized and is limited to a rate of around 20Mbps.   It will operate at somewhat higher rates, but performance may be</w:t>
       </w:r>
       <w:bookmarkStart w:id="0" w:name="_GoBack"/>
       <w:bookmarkEnd w:id="0"/>
-    </w:p>
-    <w:p>
-      <w:pPr>
-        <w:spacing w:after="0"/>
-        <w:rPr>
-          <w:sz w:val="20"/>
-          <w:szCs w:val="20"/>
-        </w:rPr>
-      </w:pPr>
-    </w:p>
-    <w:p>
-      <w:pPr>
-        <w:spacing w:after="0"/>
-        <w:rPr>
-          <w:sz w:val="20"/>
-          <w:szCs w:val="20"/>
-        </w:rPr>
-      </w:pPr>
+      <w:r>
+        <w:rPr>
+          <w:sz w:val="20"/>
+          <w:szCs w:val="20"/>
+        </w:rPr>
+        <w:t xml:space="preserve"> unreliable.</w:t>
+      </w:r>
     </w:p>
     <w:sectPr>
       <w:pgSz w:w="11900" w:h="16840"/>
       <w:pgMar w:top="1134" w:right="1418" w:bottom="1134" w:left="1418" w:header="709" w:footer="709" w:gutter="0"/>
       <w:cols w:space="708"/>
-      <w:printerSettings r:id="rId6"/>
     </w:sectPr>
   </w:body>
 </w:document>
@@ -4326,6 +5032,92 @@
 <file path=word/numbering.xml><?xml version="1.0" encoding="utf-8"?>
 <w:numbering xmlns:wpc="http://schemas.microsoft.com/office/word/2010/wordprocessingCanvas" xmlns:mo="http://schemas.microsoft.com/office/mac/office/2008/main" xmlns:mc="http://schemas.openxmlformats.org/markup-compatibility/2006" xmlns:mv="urn:schemas-microsoft-com:mac:vml" xmlns:o="urn:schemas-microsoft-com:office:office" xmlns:r="http://schemas.openxmlformats.org/officeDocument/2006/relationships" xmlns:m="http://schemas.openxmlformats.org/officeDocument/2006/math" xmlns:v="urn:schemas-microsoft-com:vml" xmlns:wp14="http://schemas.microsoft.com/office/word/2010/wordprocessingDrawing" xmlns:wp="http://schemas.openxmlformats.org/drawingml/2006/wordprocessingDrawing" xmlns:w10="urn:schemas-microsoft-com:office:word" xmlns:w="http://schemas.openxmlformats.org/wordprocessingml/2006/main" xmlns:w14="http://schemas.microsoft.com/office/word/2010/wordml" xmlns:wpg="http://schemas.microsoft.com/office/word/2010/wordprocessingGroup" xmlns:wpi="http://schemas.microsoft.com/office/word/2010/wordprocessingInk" xmlns:wne="http://schemas.microsoft.com/office/word/2006/wordml" xmlns:wps="http://schemas.microsoft.com/office/word/2010/wordprocessingShape" mc:Ignorable="w14 wp14">
   <w:abstractNum w:abstractNumId="0">
+    <w:nsid w:val="45A34970"/>
+    <w:multiLevelType w:val="hybridMultilevel"/>
+    <w:tmpl w:val="154C6024"/>
+    <w:lvl w:ilvl="0" w:tplc="0409000F">
+      <w:start w:val="1"/>
+      <w:numFmt w:val="decimal"/>
+      <w:lvlText w:val="%1."/>
+      <w:lvlJc w:val="left"/>
+      <w:pPr>
+        <w:ind w:left="720" w:hanging="360"/>
+      </w:pPr>
+    </w:lvl>
+    <w:lvl w:ilvl="1" w:tplc="04090019" w:tentative="1">
+      <w:start w:val="1"/>
+      <w:numFmt w:val="lowerLetter"/>
+      <w:lvlText w:val="%2."/>
+      <w:lvlJc w:val="left"/>
+      <w:pPr>
+        <w:ind w:left="1440" w:hanging="360"/>
+      </w:pPr>
+    </w:lvl>
+    <w:lvl w:ilvl="2" w:tplc="0409001B" w:tentative="1">
+      <w:start w:val="1"/>
+      <w:numFmt w:val="lowerRoman"/>
+      <w:lvlText w:val="%3."/>
+      <w:lvlJc w:val="right"/>
+      <w:pPr>
+        <w:ind w:left="2160" w:hanging="180"/>
+      </w:pPr>
+    </w:lvl>
+    <w:lvl w:ilvl="3" w:tplc="0409000F" w:tentative="1">
+      <w:start w:val="1"/>
+      <w:numFmt w:val="decimal"/>
+      <w:lvlText w:val="%4."/>
+      <w:lvlJc w:val="left"/>
+      <w:pPr>
+        <w:ind w:left="2880" w:hanging="360"/>
+      </w:pPr>
+    </w:lvl>
+    <w:lvl w:ilvl="4" w:tplc="04090019" w:tentative="1">
+      <w:start w:val="1"/>
+      <w:numFmt w:val="lowerLetter"/>
+      <w:lvlText w:val="%5."/>
+      <w:lvlJc w:val="left"/>
+      <w:pPr>
+        <w:ind w:left="3600" w:hanging="360"/>
+      </w:pPr>
+    </w:lvl>
+    <w:lvl w:ilvl="5" w:tplc="0409001B" w:tentative="1">
+      <w:start w:val="1"/>
+      <w:numFmt w:val="lowerRoman"/>
+      <w:lvlText w:val="%6."/>
+      <w:lvlJc w:val="right"/>
+      <w:pPr>
+        <w:ind w:left="4320" w:hanging="180"/>
+      </w:pPr>
+    </w:lvl>
+    <w:lvl w:ilvl="6" w:tplc="0409000F" w:tentative="1">
+      <w:start w:val="1"/>
+      <w:numFmt w:val="decimal"/>
+      <w:lvlText w:val="%7."/>
+      <w:lvlJc w:val="left"/>
+      <w:pPr>
+        <w:ind w:left="5040" w:hanging="360"/>
+      </w:pPr>
+    </w:lvl>
+    <w:lvl w:ilvl="7" w:tplc="04090019" w:tentative="1">
+      <w:start w:val="1"/>
+      <w:numFmt w:val="lowerLetter"/>
+      <w:lvlText w:val="%8."/>
+      <w:lvlJc w:val="left"/>
+      <w:pPr>
+        <w:ind w:left="5760" w:hanging="360"/>
+      </w:pPr>
+    </w:lvl>
+    <w:lvl w:ilvl="8" w:tplc="0409001B" w:tentative="1">
+      <w:start w:val="1"/>
+      <w:numFmt w:val="lowerRoman"/>
+      <w:lvlText w:val="%9."/>
+      <w:lvlJc w:val="right"/>
+      <w:pPr>
+        <w:ind w:left="6480" w:hanging="180"/>
+      </w:pPr>
+    </w:lvl>
+  </w:abstractNum>
+  <w:abstractNum w:abstractNumId="1">
     <w:nsid w:val="492726B7"/>
     <w:multiLevelType w:val="hybridMultilevel"/>
     <w:tmpl w:val="B5DE7984"/>
@@ -4415,6 +5207,9 @@
     </w:lvl>
   </w:abstractNum>
   <w:num w:numId="1">
+    <w:abstractNumId w:val="1"/>
+  </w:num>
+  <w:num w:numId="2">
     <w:abstractNumId w:val="0"/>
   </w:num>
 </w:numbering>

</xml_diff>